<commit_message>
word and drawio adjustments
</commit_message>
<xml_diff>
--- a/הפרוייקט/קובץ המרצה הגשה  10.docx
+++ b/הפרוייקט/קובץ המרצה הגשה  10.docx
@@ -161,7 +161,7 @@
     </w:p>
     <w:p>
       <w:pPr>
-        <w:pStyle w:val="3"/>
+        <w:pStyle w:val="Heading3"/>
       </w:pPr>
       <w:r>
         <w:rPr>
@@ -706,7 +706,7 @@
     </w:p>
     <w:p>
       <w:pPr>
-        <w:pStyle w:val="3"/>
+        <w:pStyle w:val="Heading3"/>
       </w:pPr>
       <w:r>
         <w:rPr>
@@ -1068,7 +1068,7 @@
     </w:p>
     <w:tbl>
       <w:tblPr>
-        <w:tblStyle w:val="a6"/>
+        <w:tblStyle w:val="TableGrid0"/>
         <w:bidiVisual/>
         <w:tblW w:w="0" w:type="auto"/>
         <w:tblLook w:val="04A0" w:firstRow="1" w:lastRow="0" w:firstColumn="1" w:lastColumn="0" w:noHBand="0" w:noVBand="1"/>
@@ -1097,6 +1097,7 @@
             <w:r>
               <w:rPr>
                 <w:noProof/>
+                <w:lang w:val="en-GB" w:eastAsia="en-GB" w:bidi="ar-SA"/>
               </w:rPr>
               <w:drawing>
                 <wp:anchor distT="0" distB="0" distL="114300" distR="114300" simplePos="0" relativeHeight="251658240" behindDoc="1" locked="0" layoutInCell="1" allowOverlap="1" wp14:anchorId="30D9D5FC" wp14:editId="21547777">
@@ -1335,7 +1336,7 @@
     </w:p>
     <w:p>
       <w:pPr>
-        <w:pStyle w:val="1"/>
+        <w:pStyle w:val="Heading1"/>
       </w:pPr>
       <w:r>
         <w:rPr>
@@ -1359,7 +1360,7 @@
     </w:p>
     <w:p>
       <w:pPr>
-        <w:pStyle w:val="1"/>
+        <w:pStyle w:val="Heading1"/>
         <w:numPr>
           <w:ilvl w:val="0"/>
           <w:numId w:val="0"/>
@@ -1456,7 +1457,7 @@
     </w:p>
     <w:p>
       <w:pPr>
-        <w:pStyle w:val="1"/>
+        <w:pStyle w:val="Heading1"/>
         <w:rPr>
           <w:rtl/>
         </w:rPr>
@@ -1478,7 +1479,7 @@
     </w:p>
     <w:p>
       <w:pPr>
-        <w:pStyle w:val="2"/>
+        <w:pStyle w:val="Heading2"/>
         <w:rPr>
           <w:b/>
           <w:bCs/>
@@ -1557,7 +1558,7 @@
     </w:p>
     <w:p>
       <w:pPr>
-        <w:pStyle w:val="2"/>
+        <w:pStyle w:val="Heading2"/>
         <w:numPr>
           <w:ilvl w:val="0"/>
           <w:numId w:val="0"/>
@@ -1593,7 +1594,7 @@
     </w:p>
     <w:p>
       <w:pPr>
-        <w:pStyle w:val="2"/>
+        <w:pStyle w:val="Heading2"/>
         <w:rPr>
           <w:b/>
           <w:bCs/>
@@ -1612,7 +1613,7 @@
     </w:p>
     <w:p>
       <w:pPr>
-        <w:pStyle w:val="2"/>
+        <w:pStyle w:val="Heading2"/>
         <w:numPr>
           <w:ilvl w:val="0"/>
           <w:numId w:val="0"/>
@@ -1641,7 +1642,7 @@
     </w:p>
     <w:p>
       <w:pPr>
-        <w:pStyle w:val="2"/>
+        <w:pStyle w:val="Heading2"/>
         <w:numPr>
           <w:ilvl w:val="0"/>
           <w:numId w:val="0"/>
@@ -1660,7 +1661,7 @@
     <w:p/>
     <w:p>
       <w:pPr>
-        <w:pStyle w:val="1"/>
+        <w:pStyle w:val="Heading1"/>
         <w:rPr>
           <w:rtl/>
         </w:rPr>
@@ -1783,18 +1784,33 @@
         </w:rPr>
         <w:t xml:space="preserve">3.1 </w:t>
       </w:r>
-      <w:hyperlink r:id="rId9" w:history="1">
-        <w:proofErr w:type="spellStart"/>
-        <w:r>
-          <w:rPr>
-            <w:rStyle w:val="Hyperlink"/>
-            <w:sz w:val="24"/>
-            <w:szCs w:val="24"/>
-          </w:rPr>
-          <w:t>WireShark</w:t>
-        </w:r>
-        <w:proofErr w:type="spellEnd"/>
-      </w:hyperlink>
+      <w:r>
+        <w:fldChar w:fldCharType="begin"/>
+      </w:r>
+      <w:r>
+        <w:instrText xml:space="preserve"> HYPERLINK "https://www.wireshark.org/" </w:instrText>
+      </w:r>
+      <w:r>
+        <w:fldChar w:fldCharType="separate"/>
+      </w:r>
+      <w:proofErr w:type="spellStart"/>
+      <w:r>
+        <w:rPr>
+          <w:rStyle w:val="Hyperlink"/>
+          <w:sz w:val="24"/>
+          <w:szCs w:val="24"/>
+        </w:rPr>
+        <w:t>WireShark</w:t>
+      </w:r>
+      <w:proofErr w:type="spellEnd"/>
+      <w:r>
+        <w:rPr>
+          <w:rStyle w:val="Hyperlink"/>
+          <w:sz w:val="24"/>
+          <w:szCs w:val="24"/>
+        </w:rPr>
+        <w:fldChar w:fldCharType="end"/>
+      </w:r>
       <w:r>
         <w:rPr>
           <w:sz w:val="24"/>
@@ -1809,47 +1825,7 @@
           <w:szCs w:val="24"/>
           <w:rtl/>
         </w:rPr>
-        <w:t xml:space="preserve"> האפליקציה מכילה תכונות כמו תכונת צפייה </w:t>
-      </w:r>
-      <w:proofErr w:type="spellStart"/>
-      <w:r>
-        <w:rPr>
-          <w:rFonts w:hint="cs"/>
-          <w:sz w:val="24"/>
-          <w:szCs w:val="24"/>
-          <w:rtl/>
-        </w:rPr>
-        <w:t>בפקטות</w:t>
-      </w:r>
-      <w:proofErr w:type="spellEnd"/>
-      <w:r>
-        <w:rPr>
-          <w:rFonts w:hint="cs"/>
-          <w:sz w:val="24"/>
-          <w:szCs w:val="24"/>
-          <w:rtl/>
-        </w:rPr>
-        <w:t xml:space="preserve"> אבל אין לה את היכולת להתריע על סכנה פוטנציאלית למחשב המשתמש דרך מתקפות </w:t>
-      </w:r>
-      <w:proofErr w:type="spellStart"/>
-      <w:r>
-        <w:rPr>
-          <w:rFonts w:hint="cs"/>
-          <w:sz w:val="24"/>
-          <w:szCs w:val="24"/>
-          <w:rtl/>
-        </w:rPr>
-        <w:t>אנטרנטיות</w:t>
-      </w:r>
-      <w:proofErr w:type="spellEnd"/>
-      <w:r>
-        <w:rPr>
-          <w:rFonts w:hint="cs"/>
-          <w:sz w:val="24"/>
-          <w:szCs w:val="24"/>
-          <w:rtl/>
-        </w:rPr>
-        <w:t xml:space="preserve"> כמו </w:t>
+        <w:t xml:space="preserve"> האפליקציה מכילה תכונות כמו תכונת צפייה בפקטות אבל אין לה את היכולת להתריע על סכנה פוטנציאלית למחשב המשתמש דרך מתקפות אנטרנטיות כמו </w:t>
       </w:r>
       <w:r>
         <w:rPr>
@@ -1931,7 +1907,7 @@
         </w:rPr>
         <w:t xml:space="preserve">3.2 </w:t>
       </w:r>
-      <w:hyperlink r:id="rId10" w:history="1">
+      <w:hyperlink r:id="rId9" w:history="1">
         <w:r>
           <w:rPr>
             <w:rStyle w:val="Hyperlink"/>
@@ -2129,21 +2105,35 @@
         </w:rPr>
         <w:t xml:space="preserve">3.3 </w:t>
       </w:r>
-      <w:hyperlink r:id="rId11" w:anchor="what-is-zeek" w:history="1">
-        <w:proofErr w:type="spellStart"/>
-        <w:r>
-          <w:rPr>
-            <w:rStyle w:val="Hyperlink"/>
-            <w:rFonts w:ascii="David" w:hAnsi="David" w:cs="David"/>
-          </w:rPr>
-          <w:t>Zeek</w:t>
-        </w:r>
-        <w:proofErr w:type="spellEnd"/>
-      </w:hyperlink>
-      <w:r>
-        <w:rPr>
+      <w:r>
+        <w:fldChar w:fldCharType="begin"/>
+      </w:r>
+      <w:r>
+        <w:instrText xml:space="preserve"> HYPERLINK "https://docs.zeek.org/en/master/about.html" \l "what-is-zeek" </w:instrText>
+      </w:r>
+      <w:r>
+        <w:fldChar w:fldCharType="separate"/>
+      </w:r>
+      <w:proofErr w:type="spellStart"/>
+      <w:r>
+        <w:rPr>
+          <w:rStyle w:val="Hyperlink"/>
           <w:rFonts w:ascii="David" w:hAnsi="David" w:cs="David"/>
         </w:rPr>
+        <w:t>Zeek</w:t>
+      </w:r>
+      <w:proofErr w:type="spellEnd"/>
+      <w:r>
+        <w:rPr>
+          <w:rStyle w:val="Hyperlink"/>
+          <w:rFonts w:ascii="David" w:hAnsi="David" w:cs="David"/>
+        </w:rPr>
+        <w:fldChar w:fldCharType="end"/>
+      </w:r>
+      <w:r>
+        <w:rPr>
+          <w:rFonts w:ascii="David" w:hAnsi="David" w:cs="David"/>
+        </w:rPr>
         <w:t xml:space="preserve"> </w:t>
       </w:r>
       <w:r>
@@ -2168,7 +2158,6 @@
         </w:rPr>
         <w:t xml:space="preserve">-Snort </w:t>
       </w:r>
-      <w:proofErr w:type="spellStart"/>
       <w:r>
         <w:rPr>
           <w:rFonts w:ascii="David" w:hAnsi="David" w:cs="David"/>
@@ -2177,7 +2166,6 @@
         </w:rPr>
         <w:t>ול</w:t>
       </w:r>
-      <w:proofErr w:type="spellEnd"/>
       <w:r>
         <w:rPr>
           <w:rFonts w:ascii="David" w:hAnsi="David" w:cs="David"/>
@@ -2357,7 +2345,7 @@
     </w:p>
     <w:p>
       <w:pPr>
-        <w:pStyle w:val="1"/>
+        <w:pStyle w:val="Heading1"/>
       </w:pPr>
       <w:r>
         <w:rPr>
@@ -2368,7 +2356,7 @@
     </w:p>
     <w:p>
       <w:pPr>
-        <w:pStyle w:val="1"/>
+        <w:pStyle w:val="Heading1"/>
         <w:numPr>
           <w:ilvl w:val="0"/>
           <w:numId w:val="0"/>
@@ -2436,7 +2424,7 @@
     </w:p>
     <w:p>
       <w:pPr>
-        <w:pStyle w:val="1"/>
+        <w:pStyle w:val="Heading1"/>
       </w:pPr>
       <w:r>
         <w:rPr>
@@ -2454,7 +2442,7 @@
     </w:p>
     <w:p>
       <w:pPr>
-        <w:pStyle w:val="2"/>
+        <w:pStyle w:val="Heading2"/>
       </w:pPr>
       <w:r>
         <w:rPr>
@@ -2539,7 +2527,7 @@
     <w:p/>
     <w:p>
       <w:pPr>
-        <w:pStyle w:val="2"/>
+        <w:pStyle w:val="Heading2"/>
         <w:rPr>
           <w:rtl/>
         </w:rPr>
@@ -2780,7 +2768,35 @@
                 <w:rtl/>
                 <w:lang w:bidi="he-IL"/>
               </w:rPr>
-              <w:t xml:space="preserve"> וביטחות צד משתמש</w:t>
+              <w:t xml:space="preserve"> וב</w:t>
+            </w:r>
+            <w:r>
+              <w:rPr>
+                <w:rFonts w:eastAsia="Calibri" w:hint="cs"/>
+                <w:b/>
+                <w:bCs/>
+                <w:color w:val="auto"/>
+                <w:sz w:val="24"/>
+                <w:szCs w:val="24"/>
+                <w:rtl/>
+                <w:lang w:bidi="he-IL"/>
+              </w:rPr>
+              <w:t>טי</w:t>
+            </w:r>
+            <w:bookmarkStart w:id="0" w:name="_GoBack"/>
+            <w:bookmarkEnd w:id="0"/>
+            <w:r>
+              <w:rPr>
+                <w:rFonts w:eastAsia="Calibri" w:hint="cs"/>
+                <w:b/>
+                <w:bCs/>
+                <w:color w:val="auto"/>
+                <w:sz w:val="24"/>
+                <w:szCs w:val="24"/>
+                <w:rtl/>
+                <w:lang w:bidi="he-IL"/>
+              </w:rPr>
+              <w:t>חות צד משתמש</w:t>
             </w:r>
           </w:p>
         </w:tc>
@@ -3567,7 +3583,7 @@
             <w:proofErr w:type="spellStart"/>
             <w:r>
               <w:rPr>
-                <w:rStyle w:val="a9"/>
+                <w:rStyle w:val="Strong"/>
                 <w:sz w:val="24"/>
                 <w:szCs w:val="24"/>
               </w:rPr>
@@ -3576,7 +3592,7 @@
             <w:proofErr w:type="spellEnd"/>
             <w:r>
               <w:rPr>
-                <w:rStyle w:val="a9"/>
+                <w:rStyle w:val="Strong"/>
                 <w:rFonts w:cstheme="minorBidi"/>
                 <w:sz w:val="24"/>
                 <w:szCs w:val="24"/>
@@ -3750,7 +3766,7 @@
             </w:r>
             <w:r>
               <w:rPr>
-                <w:rStyle w:val="a9"/>
+                <w:rStyle w:val="Strong"/>
                 <w:sz w:val="24"/>
                 <w:szCs w:val="24"/>
               </w:rPr>
@@ -7714,7 +7730,7 @@
           </w:p>
           <w:p>
             <w:pPr>
-              <w:pStyle w:val="a3"/>
+              <w:pStyle w:val="ListParagraph"/>
               <w:numPr>
                 <w:ilvl w:val="0"/>
                 <w:numId w:val="44"/>
@@ -7778,7 +7794,7 @@
           </w:p>
           <w:p>
             <w:pPr>
-              <w:pStyle w:val="a3"/>
+              <w:pStyle w:val="ListParagraph"/>
               <w:numPr>
                 <w:ilvl w:val="0"/>
                 <w:numId w:val="44"/>
@@ -7823,7 +7839,7 @@
           </w:p>
           <w:p>
             <w:pPr>
-              <w:pStyle w:val="a3"/>
+              <w:pStyle w:val="ListParagraph"/>
               <w:numPr>
                 <w:ilvl w:val="0"/>
                 <w:numId w:val="44"/>
@@ -10257,19 +10273,8 @@
                 <w:rtl/>
                 <w:lang w:bidi="he-IL"/>
               </w:rPr>
-              <w:t xml:space="preserve">באמצעות ניתוח וספירה של </w:t>
-            </w:r>
-            <w:proofErr w:type="spellStart"/>
-            <w:r>
-              <w:rPr>
-                <w:sz w:val="24"/>
-                <w:szCs w:val="24"/>
-                <w:rtl/>
-                <w:lang w:bidi="he-IL"/>
-              </w:rPr>
-              <w:t>פקטות</w:t>
-            </w:r>
-            <w:proofErr w:type="spellEnd"/>
+              <w:t>באמצעות ניתוח וספירה של פקטות</w:t>
+            </w:r>
             <w:r>
               <w:rPr>
                 <w:sz w:val="24"/>
@@ -10659,7 +10664,7 @@
             </w:r>
             <w:r>
               <w:rPr>
-                <w:rStyle w:val="a9"/>
+                <w:rStyle w:val="Strong"/>
                 <w:sz w:val="24"/>
                 <w:szCs w:val="24"/>
               </w:rPr>
@@ -10835,25 +10840,7 @@
                 <w:rtl/>
                 <w:lang w:val="en-US" w:bidi="he-IL"/>
               </w:rPr>
-              <w:t xml:space="preserve"> באמצעות בדיקת </w:t>
-            </w:r>
-            <w:proofErr w:type="spellStart"/>
-            <w:r>
-              <w:rPr>
-                <w:rFonts w:ascii="David" w:eastAsia="Calibri" w:hAnsi="David" w:cs="David" w:hint="cs"/>
-                <w:rtl/>
-                <w:lang w:val="en-US" w:bidi="he-IL"/>
-              </w:rPr>
-              <w:t>פקטות</w:t>
-            </w:r>
-            <w:proofErr w:type="spellEnd"/>
-            <w:r>
-              <w:rPr>
-                <w:rFonts w:ascii="David" w:eastAsia="Calibri" w:hAnsi="David" w:cs="David" w:hint="cs"/>
-                <w:rtl/>
-                <w:lang w:val="en-US" w:bidi="he-IL"/>
-              </w:rPr>
-              <w:t xml:space="preserve"> </w:t>
+              <w:t xml:space="preserve"> באמצעות בדיקת פקטות </w:t>
             </w:r>
             <w:r>
               <w:rPr>
@@ -11165,7 +11152,7 @@
     </w:p>
     <w:p>
       <w:pPr>
-        <w:pStyle w:val="1"/>
+        <w:pStyle w:val="Heading1"/>
       </w:pPr>
       <w:r>
         <w:rPr>
@@ -11215,7 +11202,7 @@
     </w:p>
     <w:p>
       <w:pPr>
-        <w:pStyle w:val="2"/>
+        <w:pStyle w:val="Heading2"/>
       </w:pPr>
       <w:r>
         <w:rPr>
@@ -11226,7 +11213,7 @@
     </w:p>
     <w:p>
       <w:pPr>
-        <w:pStyle w:val="2"/>
+        <w:pStyle w:val="Heading2"/>
       </w:pPr>
       <w:r>
         <w:rPr>
@@ -11263,7 +11250,7 @@
     </w:p>
     <w:p>
       <w:pPr>
-        <w:pStyle w:val="1"/>
+        <w:pStyle w:val="Heading1"/>
       </w:pPr>
       <w:r>
         <w:rPr>
@@ -11274,7 +11261,7 @@
     </w:p>
     <w:p>
       <w:pPr>
-        <w:pStyle w:val="2"/>
+        <w:pStyle w:val="Heading2"/>
       </w:pPr>
       <w:r>
         <w:rPr>
@@ -11306,7 +11293,7 @@
     </w:p>
     <w:p>
       <w:pPr>
-        <w:pStyle w:val="2"/>
+        <w:pStyle w:val="Heading2"/>
       </w:pPr>
       <w:r>
         <w:rPr>
@@ -11337,7 +11324,7 @@
     </w:p>
     <w:p>
       <w:pPr>
-        <w:pStyle w:val="2"/>
+        <w:pStyle w:val="Heading2"/>
       </w:pPr>
       <w:r>
         <w:rPr>
@@ -11374,7 +11361,7 @@
     </w:p>
     <w:p>
       <w:pPr>
-        <w:pStyle w:val="a3"/>
+        <w:pStyle w:val="ListParagraph"/>
         <w:rPr>
           <w:rtl/>
         </w:rPr>
@@ -11382,7 +11369,7 @@
     </w:p>
     <w:p>
       <w:pPr>
-        <w:pStyle w:val="2"/>
+        <w:pStyle w:val="Heading2"/>
       </w:pPr>
       <w:r>
         <w:rPr>
@@ -11400,7 +11387,7 @@
     </w:p>
     <w:p>
       <w:pPr>
-        <w:pStyle w:val="2"/>
+        <w:pStyle w:val="Heading2"/>
         <w:rPr>
           <w:rtl/>
         </w:rPr>
@@ -11420,7 +11407,7 @@
     </w:p>
     <w:p>
       <w:pPr>
-        <w:pStyle w:val="2"/>
+        <w:pStyle w:val="Heading2"/>
       </w:pPr>
       <w:r>
         <w:rPr>
@@ -11456,7 +11443,7 @@
     <w:p/>
     <w:p>
       <w:pPr>
-        <w:pStyle w:val="2"/>
+        <w:pStyle w:val="Heading2"/>
         <w:rPr>
           <w:rFonts w:asciiTheme="majorBidi" w:hAnsiTheme="majorBidi" w:cstheme="majorBidi"/>
           <w:color w:val="2E74B5" w:themeColor="accent1" w:themeShade="BF"/>
@@ -11496,7 +11483,7 @@
     </w:p>
     <w:p>
       <w:pPr>
-        <w:pStyle w:val="2"/>
+        <w:pStyle w:val="Heading2"/>
         <w:rPr>
           <w:szCs w:val="24"/>
         </w:rPr>
@@ -11527,7 +11514,7 @@
     <w:p/>
     <w:p>
       <w:pPr>
-        <w:pStyle w:val="2"/>
+        <w:pStyle w:val="Heading2"/>
       </w:pPr>
       <w:r>
         <w:rPr>
@@ -11545,7 +11532,7 @@
     </w:p>
     <w:p>
       <w:pPr>
-        <w:pStyle w:val="1"/>
+        <w:pStyle w:val="Heading1"/>
       </w:pPr>
       <w:r>
         <w:rPr>
@@ -11556,7 +11543,7 @@
     </w:p>
     <w:p>
       <w:pPr>
-        <w:pStyle w:val="2"/>
+        <w:pStyle w:val="Heading2"/>
       </w:pPr>
       <w:r>
         <w:rPr>
@@ -11567,7 +11554,7 @@
     </w:p>
     <w:p>
       <w:pPr>
-        <w:pStyle w:val="a3"/>
+        <w:pStyle w:val="ListParagraph"/>
         <w:numPr>
           <w:ilvl w:val="0"/>
           <w:numId w:val="20"/>
@@ -11582,7 +11569,7 @@
     </w:p>
     <w:p>
       <w:pPr>
-        <w:pStyle w:val="a3"/>
+        <w:pStyle w:val="ListParagraph"/>
         <w:rPr>
           <w:rtl/>
         </w:rPr>
@@ -11590,7 +11577,7 @@
     </w:p>
     <w:p>
       <w:pPr>
-        <w:pStyle w:val="2"/>
+        <w:pStyle w:val="Heading2"/>
       </w:pPr>
       <w:r>
         <w:rPr>
@@ -11640,7 +11627,7 @@
     </w:p>
     <w:p>
       <w:pPr>
-        <w:pStyle w:val="2"/>
+        <w:pStyle w:val="Heading2"/>
       </w:pPr>
       <w:r>
         <w:rPr>
@@ -11658,7 +11645,7 @@
     </w:p>
     <w:p>
       <w:pPr>
-        <w:pStyle w:val="1"/>
+        <w:pStyle w:val="Heading1"/>
       </w:pPr>
       <w:r>
         <w:rPr>
@@ -11669,7 +11656,7 @@
     </w:p>
     <w:p>
       <w:pPr>
-        <w:pStyle w:val="2"/>
+        <w:pStyle w:val="Heading2"/>
       </w:pPr>
       <w:r>
         <w:t xml:space="preserve"> Use Case</w:t>
@@ -11684,6 +11671,7 @@
       <w:r>
         <w:rPr>
           <w:noProof/>
+          <w:lang w:val="en-GB" w:eastAsia="en-GB" w:bidi="ar-SA"/>
         </w:rPr>
         <mc:AlternateContent>
           <mc:Choice Requires="wps">
@@ -11754,6 +11742,7 @@
       <w:r>
         <w:rPr>
           <w:noProof/>
+          <w:lang w:val="en-GB" w:eastAsia="en-GB" w:bidi="ar-SA"/>
         </w:rPr>
         <w:drawing>
           <wp:inline distT="0" distB="0" distL="0" distR="0" wp14:anchorId="74FAE745" wp14:editId="3D7306A9">
@@ -11771,7 +11760,7 @@
                     <pic:cNvPicPr/>
                   </pic:nvPicPr>
                   <pic:blipFill>
-                    <a:blip r:embed="rId12">
+                    <a:blip r:embed="rId10">
                       <a:extLst>
                         <a:ext uri="{28A0092B-C50C-407E-A947-70E740481C1C}">
                           <a14:useLocalDpi xmlns:a14="http://schemas.microsoft.com/office/drawing/2010/main" val="0"/>
@@ -11826,8 +11815,6 @@
         </w:rPr>
         <w:t xml:space="preserve">. </w:t>
       </w:r>
-      <w:bookmarkStart w:id="0" w:name="_GoBack"/>
-      <w:bookmarkEnd w:id="0"/>
     </w:p>
     <w:p>
       <w:pPr>
@@ -11845,7 +11832,7 @@
     <w:p/>
     <w:p>
       <w:pPr>
-        <w:pStyle w:val="2"/>
+        <w:pStyle w:val="Heading2"/>
       </w:pPr>
       <w:r>
         <w:t>Sequence Diagram</w:t>
@@ -11867,7 +11854,7 @@
     </w:p>
     <w:p>
       <w:pPr>
-        <w:pStyle w:val="2"/>
+        <w:pStyle w:val="Heading2"/>
       </w:pPr>
       <w:r>
         <w:t>Data flow</w:t>
@@ -11885,7 +11872,7 @@
     </w:p>
     <w:p>
       <w:pPr>
-        <w:pStyle w:val="1"/>
+        <w:pStyle w:val="Heading1"/>
       </w:pPr>
       <w:r>
         <w:rPr>
@@ -11903,7 +11890,7 @@
     </w:p>
     <w:p>
       <w:pPr>
-        <w:pStyle w:val="2"/>
+        <w:pStyle w:val="Heading2"/>
       </w:pPr>
       <w:r>
         <w:rPr>
@@ -11915,7 +11902,7 @@
     </w:p>
     <w:p>
       <w:pPr>
-        <w:pStyle w:val="2"/>
+        <w:pStyle w:val="Heading2"/>
       </w:pPr>
       <w:r>
         <w:rPr>
@@ -11952,7 +11939,7 @@
     </w:p>
     <w:p>
       <w:pPr>
-        <w:pStyle w:val="a3"/>
+        <w:pStyle w:val="ListParagraph"/>
       </w:pPr>
     </w:p>
     <w:p>
@@ -11967,7 +11954,7 @@
     </w:p>
     <w:p>
       <w:pPr>
-        <w:pStyle w:val="1"/>
+        <w:pStyle w:val="Heading1"/>
       </w:pPr>
       <w:r>
         <w:rPr>
@@ -11985,7 +11972,7 @@
     </w:p>
     <w:p>
       <w:pPr>
-        <w:pStyle w:val="1"/>
+        <w:pStyle w:val="Heading1"/>
       </w:pPr>
       <w:r>
         <w:rPr>
@@ -11996,7 +11983,7 @@
     </w:p>
     <w:p>
       <w:pPr>
-        <w:pStyle w:val="2"/>
+        <w:pStyle w:val="Heading2"/>
       </w:pPr>
       <w:r>
         <w:rPr>
@@ -12007,7 +11994,7 @@
     </w:p>
     <w:p>
       <w:pPr>
-        <w:pStyle w:val="2"/>
+        <w:pStyle w:val="Heading2"/>
       </w:pPr>
       <w:r>
         <w:rPr>
@@ -12018,7 +12005,7 @@
     </w:p>
     <w:p>
       <w:pPr>
-        <w:pStyle w:val="2"/>
+        <w:pStyle w:val="Heading2"/>
         <w:rPr>
           <w:color w:val="2E74B5" w:themeColor="accent1" w:themeShade="BF"/>
         </w:rPr>
@@ -12032,7 +12019,7 @@
     </w:p>
     <w:p>
       <w:pPr>
-        <w:pStyle w:val="2"/>
+        <w:pStyle w:val="Heading2"/>
       </w:pPr>
       <w:r>
         <w:rPr>
@@ -12063,7 +12050,7 @@
     </w:p>
     <w:p>
       <w:pPr>
-        <w:pStyle w:val="2"/>
+        <w:pStyle w:val="Heading2"/>
       </w:pPr>
       <w:r>
         <w:rPr>
@@ -12088,7 +12075,7 @@
     </w:p>
     <w:p>
       <w:pPr>
-        <w:pStyle w:val="1"/>
+        <w:pStyle w:val="Heading1"/>
       </w:pPr>
       <w:r>
         <w:rPr>
@@ -12135,7 +12122,7 @@
     </w:p>
     <w:p>
       <w:pPr>
-        <w:pStyle w:val="1"/>
+        <w:pStyle w:val="Heading1"/>
       </w:pPr>
       <w:r>
         <w:rPr>
@@ -12146,7 +12133,7 @@
     </w:p>
     <w:p>
       <w:pPr>
-        <w:pStyle w:val="2"/>
+        <w:pStyle w:val="Heading2"/>
       </w:pPr>
       <w:r>
         <w:rPr>
@@ -12168,7 +12155,7 @@
     <w:p/>
     <w:tbl>
       <w:tblPr>
-        <w:tblStyle w:val="a6"/>
+        <w:tblStyle w:val="TableGrid0"/>
         <w:bidiVisual/>
         <w:tblW w:w="0" w:type="auto"/>
         <w:tblInd w:w="10" w:type="dxa"/>
@@ -12365,7 +12352,7 @@
     </w:p>
     <w:p>
       <w:pPr>
-        <w:pStyle w:val="2"/>
+        <w:pStyle w:val="Heading2"/>
       </w:pPr>
       <w:r>
         <w:rPr>
@@ -12400,7 +12387,7 @@
     </w:p>
     <w:tbl>
       <w:tblPr>
-        <w:tblStyle w:val="a6"/>
+        <w:tblStyle w:val="TableGrid0"/>
         <w:bidiVisual/>
         <w:tblW w:w="0" w:type="auto"/>
         <w:tblInd w:w="1108" w:type="dxa"/>
@@ -12694,7 +12681,7 @@
     </w:p>
     <w:p>
       <w:pPr>
-        <w:pStyle w:val="1"/>
+        <w:pStyle w:val="Heading1"/>
       </w:pPr>
       <w:r>
         <w:t xml:space="preserve"> )version control </w:t>
@@ -12767,7 +12754,7 @@
     </w:p>
     <w:tbl>
       <w:tblPr>
-        <w:tblStyle w:val="a6"/>
+        <w:tblStyle w:val="TableGrid0"/>
         <w:bidiVisual/>
         <w:tblW w:w="0" w:type="auto"/>
         <w:tblLook w:val="04A0" w:firstRow="1" w:lastRow="0" w:firstColumn="1" w:lastColumn="0" w:noHBand="0" w:noVBand="1"/>
@@ -12887,7 +12874,7 @@
     <w:p/>
     <w:p>
       <w:pPr>
-        <w:pStyle w:val="3"/>
+        <w:pStyle w:val="Heading3"/>
         <w:numPr>
           <w:ilvl w:val="0"/>
           <w:numId w:val="42"/>
@@ -12942,7 +12929,7 @@
     </w:p>
     <w:p>
       <w:pPr>
-        <w:pStyle w:val="3"/>
+        <w:pStyle w:val="Heading3"/>
       </w:pPr>
       <w:r>
         <w:rPr>
@@ -12963,7 +12950,7 @@
     </w:p>
     <w:tbl>
       <w:tblPr>
-        <w:tblStyle w:val="a6"/>
+        <w:tblStyle w:val="TableGrid0"/>
         <w:bidiVisual/>
         <w:tblW w:w="0" w:type="auto"/>
         <w:tblLook w:val="04A0" w:firstRow="1" w:lastRow="0" w:firstColumn="1" w:lastColumn="0" w:noHBand="0" w:noVBand="1"/>
@@ -13132,6 +13119,7 @@
       <w:r>
         <w:rPr>
           <w:noProof/>
+          <w:lang w:val="en-GB" w:eastAsia="en-GB" w:bidi="ar-SA"/>
         </w:rPr>
         <mc:AlternateContent>
           <mc:Choice Requires="wpg">
@@ -13213,7 +13201,7 @@
               </wp:inline>
             </w:drawing>
           </mc:Choice>
-          <mc:Fallback xmlns:cx1="http://schemas.microsoft.com/office/drawing/2015/9/8/chartex" xmlns:w16="http://schemas.microsoft.com/office/word/2018/wordml" xmlns:w16cid="http://schemas.microsoft.com/office/word/2016/wordml/cid" xmlns:w16cex="http://schemas.microsoft.com/office/word/2018/wordml/cex" xmlns:am3d="http://schemas.microsoft.com/office/drawing/2017/model3d" xmlns:aink="http://schemas.microsoft.com/office/drawing/2016/ink" xmlns:cx8="http://schemas.microsoft.com/office/drawing/2016/5/14/chartex" xmlns:cx7="http://schemas.microsoft.com/office/drawing/2016/5/13/chartex" xmlns:cx6="http://schemas.microsoft.com/office/drawing/2016/5/12/chartex" xmlns:cx5="http://schemas.microsoft.com/office/drawing/2016/5/11/chartex" xmlns:cx4="http://schemas.microsoft.com/office/drawing/2016/5/10/chartex" xmlns:cx3="http://schemas.microsoft.com/office/drawing/2016/5/9/chartex" xmlns:cx2="http://schemas.microsoft.com/office/drawing/2015/10/21/chartex">
+          <mc:Fallback xmlns:cx2="http://schemas.microsoft.com/office/drawing/2015/10/21/chartex" xmlns:cx3="http://schemas.microsoft.com/office/drawing/2016/5/9/chartex" xmlns:cx4="http://schemas.microsoft.com/office/drawing/2016/5/10/chartex" xmlns:cx5="http://schemas.microsoft.com/office/drawing/2016/5/11/chartex" xmlns:cx6="http://schemas.microsoft.com/office/drawing/2016/5/12/chartex" xmlns:cx7="http://schemas.microsoft.com/office/drawing/2016/5/13/chartex" xmlns:cx8="http://schemas.microsoft.com/office/drawing/2016/5/14/chartex" xmlns:aink="http://schemas.microsoft.com/office/drawing/2016/ink" xmlns:am3d="http://schemas.microsoft.com/office/drawing/2017/model3d" xmlns:w16cex="http://schemas.microsoft.com/office/word/2018/wordml/cex" xmlns:w16cid="http://schemas.microsoft.com/office/word/2016/wordml/cid" xmlns:w16="http://schemas.microsoft.com/office/word/2018/wordml" xmlns:cx1="http://schemas.microsoft.com/office/drawing/2015/9/8/chartex">
             <w:pict>
               <v:group w14:anchorId="0DA9195E" id="Group 19925" o:spid="_x0000_s1026" style="width:461.85pt;height:1.45pt;mso-position-horizontal-relative:char;mso-position-vertical-relative:line" coordsize="58656,182" o:gfxdata="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">
                 <v:shape id="Shape 86087" o:spid="_x0000_s1027" style="position:absolute;width:58656;height:182;visibility:visible;mso-wrap-style:square;v-text-anchor:top" coordsize="5865622,18288" o:gfxdata="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" path="m,l5865622,r,18288l,18288,,e" fillcolor="black" stroked="f" strokeweight="0">
@@ -13235,7 +13223,7 @@
     </w:p>
     <w:p>
       <w:pPr>
-        <w:pStyle w:val="3"/>
+        <w:pStyle w:val="Heading3"/>
       </w:pPr>
       <w:r>
         <w:rPr>
@@ -13276,7 +13264,7 @@
     </w:p>
     <w:p>
       <w:pPr>
-        <w:pStyle w:val="3"/>
+        <w:pStyle w:val="Heading3"/>
       </w:pPr>
       <w:r>
         <w:rPr>
@@ -13323,9 +13311,9 @@
       </w:pPr>
     </w:p>
     <w:sectPr>
-      <w:footerReference w:type="even" r:id="rId13"/>
-      <w:footerReference w:type="default" r:id="rId14"/>
-      <w:footerReference w:type="first" r:id="rId15"/>
+      <w:footerReference w:type="even" r:id="rId11"/>
+      <w:footerReference w:type="default" r:id="rId12"/>
+      <w:footerReference w:type="first" r:id="rId13"/>
       <w:pgSz w:w="11906" w:h="16841"/>
       <w:pgMar w:top="724" w:right="1462" w:bottom="289" w:left="1142" w:header="720" w:footer="720" w:gutter="0"/>
       <w:cols w:space="720"/>
@@ -15938,7 +15926,7 @@
     <w:lvl w:ilvl="0">
       <w:start w:val="1"/>
       <w:numFmt w:val="decimal"/>
-      <w:pStyle w:val="1"/>
+      <w:pStyle w:val="Heading1"/>
       <w:lvlText w:val="%1."/>
       <w:lvlJc w:val="left"/>
       <w:pPr>
@@ -15963,7 +15951,7 @@
     <w:lvl w:ilvl="1">
       <w:start w:val="1"/>
       <w:numFmt w:val="decimal"/>
-      <w:pStyle w:val="2"/>
+      <w:pStyle w:val="Heading2"/>
       <w:lvlText w:val="%1.%2."/>
       <w:lvlJc w:val="left"/>
       <w:pPr>
@@ -17998,7 +17986,7 @@
     <w:lvl w:ilvl="0" w:tplc="7C649374">
       <w:start w:val="1"/>
       <w:numFmt w:val="hebrew1"/>
-      <w:pStyle w:val="3"/>
+      <w:pStyle w:val="Heading3"/>
       <w:lvlText w:val="%1."/>
       <w:lvlJc w:val="left"/>
       <w:pPr>
@@ -19737,7 +19725,7 @@
     <w:lsdException w:name="List Table 6 Colorful Accent 6" w:uiPriority="51"/>
     <w:lsdException w:name="List Table 7 Colorful Accent 6" w:uiPriority="52"/>
   </w:latentStyles>
-  <w:style w:type="paragraph" w:default="1" w:styleId="a">
+  <w:style w:type="paragraph" w:default="1" w:styleId="Normal">
     <w:name w:val="Normal"/>
     <w:qFormat/>
     <w:rsid w:val="001F4C7D"/>
@@ -19753,11 +19741,11 @@
       <w:szCs w:val="28"/>
     </w:rPr>
   </w:style>
-  <w:style w:type="paragraph" w:styleId="1">
+  <w:style w:type="paragraph" w:styleId="Heading1">
     <w:name w:val="heading 1"/>
-    <w:basedOn w:val="a"/>
-    <w:next w:val="a"/>
-    <w:link w:val="10"/>
+    <w:basedOn w:val="Normal"/>
+    <w:next w:val="Normal"/>
+    <w:link w:val="Heading1Char"/>
     <w:uiPriority w:val="9"/>
     <w:qFormat/>
     <w:rsid w:val="001F4C7D"/>
@@ -19775,11 +19763,11 @@
       <w:szCs w:val="26"/>
     </w:rPr>
   </w:style>
-  <w:style w:type="paragraph" w:styleId="2">
+  <w:style w:type="paragraph" w:styleId="Heading2">
     <w:name w:val="heading 2"/>
-    <w:basedOn w:val="a"/>
-    <w:next w:val="a"/>
-    <w:link w:val="20"/>
+    <w:basedOn w:val="Normal"/>
+    <w:next w:val="Normal"/>
+    <w:link w:val="Heading2Char"/>
     <w:uiPriority w:val="9"/>
     <w:unhideWhenUsed/>
     <w:qFormat/>
@@ -19797,11 +19785,11 @@
       <w:szCs w:val="26"/>
     </w:rPr>
   </w:style>
-  <w:style w:type="paragraph" w:styleId="3">
+  <w:style w:type="paragraph" w:styleId="Heading3">
     <w:name w:val="heading 3"/>
-    <w:basedOn w:val="a"/>
-    <w:next w:val="a"/>
-    <w:link w:val="30"/>
+    <w:basedOn w:val="Normal"/>
+    <w:next w:val="Normal"/>
+    <w:link w:val="Heading3Char"/>
     <w:uiPriority w:val="9"/>
     <w:unhideWhenUsed/>
     <w:qFormat/>
@@ -19820,13 +19808,13 @@
       <w:u w:val="single" w:color="000000"/>
     </w:rPr>
   </w:style>
-  <w:style w:type="character" w:default="1" w:styleId="a0">
+  <w:style w:type="character" w:default="1" w:styleId="DefaultParagraphFont">
     <w:name w:val="Default Paragraph Font"/>
     <w:uiPriority w:val="1"/>
     <w:semiHidden/>
     <w:unhideWhenUsed/>
   </w:style>
-  <w:style w:type="table" w:default="1" w:styleId="a1">
+  <w:style w:type="table" w:default="1" w:styleId="TableNormal">
     <w:name w:val="Normal Table"/>
     <w:uiPriority w:val="99"/>
     <w:semiHidden/>
@@ -19841,7 +19829,7 @@
       </w:tblCellMar>
     </w:tblPr>
   </w:style>
-  <w:style w:type="numbering" w:default="1" w:styleId="a2">
+  <w:style w:type="numbering" w:default="1" w:styleId="NoList">
     <w:name w:val="No List"/>
     <w:uiPriority w:val="99"/>
     <w:semiHidden/>
@@ -19861,9 +19849,9 @@
       </w:tblCellMar>
     </w:tblPr>
   </w:style>
-  <w:style w:type="paragraph" w:styleId="a3">
+  <w:style w:type="paragraph" w:styleId="ListParagraph">
     <w:name w:val="List Paragraph"/>
-    <w:basedOn w:val="a"/>
+    <w:basedOn w:val="Normal"/>
     <w:uiPriority w:val="34"/>
     <w:qFormat/>
     <w:rsid w:val="00CC3D20"/>
@@ -19878,10 +19866,10 @@
       <w:sz w:val="22"/>
     </w:rPr>
   </w:style>
-  <w:style w:type="paragraph" w:styleId="a4">
+  <w:style w:type="paragraph" w:styleId="Header">
     <w:name w:val="header"/>
-    <w:basedOn w:val="a"/>
-    <w:link w:val="a5"/>
+    <w:basedOn w:val="Normal"/>
+    <w:link w:val="HeaderChar"/>
     <w:uiPriority w:val="99"/>
     <w:unhideWhenUsed/>
     <w:rsid w:val="00F25502"/>
@@ -19893,10 +19881,10 @@
       <w:spacing w:line="240" w:lineRule="auto"/>
     </w:pPr>
   </w:style>
-  <w:style w:type="character" w:customStyle="1" w:styleId="a5">
-    <w:name w:val="כותרת עליונה תו"/>
-    <w:basedOn w:val="a0"/>
-    <w:link w:val="a4"/>
+  <w:style w:type="character" w:customStyle="1" w:styleId="HeaderChar">
+    <w:name w:val="Header Char"/>
+    <w:basedOn w:val="DefaultParagraphFont"/>
+    <w:link w:val="Header"/>
     <w:uiPriority w:val="99"/>
     <w:rsid w:val="00F25502"/>
     <w:rPr>
@@ -19905,9 +19893,9 @@
       <w:sz w:val="26"/>
     </w:rPr>
   </w:style>
-  <w:style w:type="table" w:styleId="a6">
+  <w:style w:type="table" w:styleId="TableGrid0">
     <w:name w:val="Table Grid"/>
-    <w:basedOn w:val="a1"/>
+    <w:basedOn w:val="TableNormal"/>
     <w:uiPriority w:val="39"/>
     <w:rsid w:val="00E015AA"/>
     <w:pPr>
@@ -19926,7 +19914,7 @@
   </w:style>
   <w:style w:type="character" w:styleId="Hyperlink">
     <w:name w:val="Hyperlink"/>
-    <w:basedOn w:val="a0"/>
+    <w:basedOn w:val="DefaultParagraphFont"/>
     <w:uiPriority w:val="99"/>
     <w:unhideWhenUsed/>
     <w:rsid w:val="000D261B"/>
@@ -19935,10 +19923,10 @@
       <w:u w:val="single"/>
     </w:rPr>
   </w:style>
-  <w:style w:type="paragraph" w:styleId="a7">
+  <w:style w:type="paragraph" w:styleId="BalloonText">
     <w:name w:val="Balloon Text"/>
-    <w:basedOn w:val="a"/>
-    <w:link w:val="a8"/>
+    <w:basedOn w:val="Normal"/>
+    <w:link w:val="BalloonTextChar"/>
     <w:uiPriority w:val="99"/>
     <w:semiHidden/>
     <w:unhideWhenUsed/>
@@ -19952,10 +19940,10 @@
       <w:szCs w:val="16"/>
     </w:rPr>
   </w:style>
-  <w:style w:type="character" w:customStyle="1" w:styleId="a8">
-    <w:name w:val="טקסט בלונים תו"/>
-    <w:basedOn w:val="a0"/>
-    <w:link w:val="a7"/>
+  <w:style w:type="character" w:customStyle="1" w:styleId="BalloonTextChar">
+    <w:name w:val="Balloon Text Char"/>
+    <w:basedOn w:val="DefaultParagraphFont"/>
+    <w:link w:val="BalloonText"/>
     <w:uiPriority w:val="99"/>
     <w:semiHidden/>
     <w:rsid w:val="00F8613E"/>
@@ -19966,10 +19954,10 @@
       <w:szCs w:val="16"/>
     </w:rPr>
   </w:style>
-  <w:style w:type="paragraph" w:styleId="HTML">
+  <w:style w:type="paragraph" w:styleId="HTMLPreformatted">
     <w:name w:val="HTML Preformatted"/>
-    <w:basedOn w:val="a"/>
-    <w:link w:val="HTML0"/>
+    <w:basedOn w:val="Normal"/>
+    <w:link w:val="HTMLPreformattedChar"/>
     <w:uiPriority w:val="99"/>
     <w:semiHidden/>
     <w:unhideWhenUsed/>
@@ -20004,10 +19992,10 @@
       <w:szCs w:val="20"/>
     </w:rPr>
   </w:style>
-  <w:style w:type="character" w:customStyle="1" w:styleId="HTML0">
-    <w:name w:val="HTML מעוצב מראש תו"/>
-    <w:basedOn w:val="a0"/>
-    <w:link w:val="HTML"/>
+  <w:style w:type="character" w:customStyle="1" w:styleId="HTMLPreformattedChar">
+    <w:name w:val="HTML Preformatted Char"/>
+    <w:basedOn w:val="DefaultParagraphFont"/>
+    <w:link w:val="HTMLPreformatted"/>
     <w:uiPriority w:val="99"/>
     <w:semiHidden/>
     <w:rsid w:val="00F83B4F"/>
@@ -20017,10 +20005,10 @@
       <w:szCs w:val="20"/>
     </w:rPr>
   </w:style>
-  <w:style w:type="character" w:customStyle="1" w:styleId="10">
-    <w:name w:val="כותרת 1 תו"/>
-    <w:basedOn w:val="a0"/>
-    <w:link w:val="1"/>
+  <w:style w:type="character" w:customStyle="1" w:styleId="Heading1Char">
+    <w:name w:val="Heading 1 Char"/>
+    <w:basedOn w:val="DefaultParagraphFont"/>
+    <w:link w:val="Heading1"/>
     <w:uiPriority w:val="9"/>
     <w:rsid w:val="001F4C7D"/>
     <w:rPr>
@@ -20032,10 +20020,10 @@
       <w:szCs w:val="26"/>
     </w:rPr>
   </w:style>
-  <w:style w:type="character" w:customStyle="1" w:styleId="20">
-    <w:name w:val="כותרת 2 תו"/>
-    <w:basedOn w:val="a0"/>
-    <w:link w:val="2"/>
+  <w:style w:type="character" w:customStyle="1" w:styleId="Heading2Char">
+    <w:name w:val="Heading 2 Char"/>
+    <w:basedOn w:val="DefaultParagraphFont"/>
+    <w:link w:val="Heading2"/>
     <w:uiPriority w:val="9"/>
     <w:rsid w:val="001F4C7D"/>
     <w:rPr>
@@ -20045,10 +20033,10 @@
       <w:szCs w:val="26"/>
     </w:rPr>
   </w:style>
-  <w:style w:type="character" w:customStyle="1" w:styleId="30">
-    <w:name w:val="כותרת 3 תו"/>
-    <w:basedOn w:val="a0"/>
-    <w:link w:val="3"/>
+  <w:style w:type="character" w:customStyle="1" w:styleId="Heading3Char">
+    <w:name w:val="Heading 3 Char"/>
+    <w:basedOn w:val="DefaultParagraphFont"/>
+    <w:link w:val="Heading3"/>
     <w:uiPriority w:val="9"/>
     <w:rsid w:val="001F4C7D"/>
     <w:rPr>
@@ -20063,7 +20051,7 @@
   </w:style>
   <w:style w:type="paragraph" w:styleId="NormalWeb">
     <w:name w:val="Normal (Web)"/>
-    <w:basedOn w:val="a"/>
+    <w:basedOn w:val="Normal"/>
     <w:uiPriority w:val="99"/>
     <w:unhideWhenUsed/>
     <w:rsid w:val="00CC6277"/>
@@ -20080,9 +20068,9 @@
       <w:lang w:val="en-GB" w:eastAsia="en-GB" w:bidi="ar-SA"/>
     </w:rPr>
   </w:style>
-  <w:style w:type="character" w:styleId="a9">
+  <w:style w:type="character" w:styleId="Strong">
     <w:name w:val="Strong"/>
-    <w:basedOn w:val="a0"/>
+    <w:basedOn w:val="DefaultParagraphFont"/>
     <w:uiPriority w:val="22"/>
     <w:qFormat/>
     <w:rsid w:val="00CC6277"/>
@@ -20093,8 +20081,8 @@
   </w:style>
   <w:style w:type="table" w:customStyle="1" w:styleId="TableGrid1">
     <w:name w:val="Table Grid1"/>
-    <w:basedOn w:val="a1"/>
-    <w:next w:val="a6"/>
+    <w:basedOn w:val="TableNormal"/>
+    <w:next w:val="TableGrid0"/>
     <w:uiPriority w:val="39"/>
     <w:rsid w:val="00765291"/>
     <w:pPr>
@@ -20384,7 +20372,7 @@
 </file>
 
 <file path=customXml/itemProps1.xml><?xml version="1.0" encoding="utf-8"?>
-<ds:datastoreItem xmlns:ds="http://schemas.openxmlformats.org/officeDocument/2006/customXml" ds:itemID="{79D41F73-D9FD-431E-9903-D4131F9A1D68}">
+<ds:datastoreItem xmlns:ds="http://schemas.openxmlformats.org/officeDocument/2006/customXml" ds:itemID="{D1BFF42F-3B50-48DB-AA80-E35FAA659144}">
   <ds:schemaRefs>
     <ds:schemaRef ds:uri="http://schemas.openxmlformats.org/officeDocument/2006/bibliography"/>
   </ds:schemaRefs>

</xml_diff>

<commit_message>
edited word file daddy
</commit_message>
<xml_diff>
--- a/הפרוייקט/קובץ המרצה הגשה  10.docx
+++ b/הפרוייקט/קובץ המרצה הגשה  10.docx
@@ -2783,8 +2783,6 @@
               </w:rPr>
               <w:t>טי</w:t>
             </w:r>
-            <w:bookmarkStart w:id="0" w:name="_GoBack"/>
-            <w:bookmarkEnd w:id="0"/>
             <w:r>
               <w:rPr>
                 <w:rFonts w:eastAsia="Calibri" w:hint="cs"/>
@@ -11653,102 +11651,31 @@
         </w:rPr>
         <w:t xml:space="preserve">תרשימי מערכת מרכזיים </w:t>
       </w:r>
+      <w:bookmarkStart w:id="0" w:name="_GoBack"/>
+      <w:bookmarkEnd w:id="0"/>
     </w:p>
     <w:p>
       <w:pPr>
         <w:pStyle w:val="Heading2"/>
       </w:pPr>
       <w:r>
-        <w:t xml:space="preserve"> Use Case</w:t>
-      </w:r>
-    </w:p>
-    <w:p>
-      <w:pPr>
-        <w:rPr>
-          <w:rtl/>
-        </w:rPr>
-      </w:pPr>
-      <w:r>
         <w:rPr>
           <w:noProof/>
           <w:lang w:val="en-GB" w:eastAsia="en-GB" w:bidi="ar-SA"/>
         </w:rPr>
-        <mc:AlternateContent>
-          <mc:Choice Requires="wps">
-            <w:drawing>
-              <wp:anchor distT="0" distB="0" distL="114300" distR="114300" simplePos="0" relativeHeight="251659264" behindDoc="0" locked="0" layoutInCell="1" allowOverlap="1" wp14:anchorId="4F808871" wp14:editId="6420F55C">
-                <wp:simplePos x="0" y="0"/>
-                <wp:positionH relativeFrom="column">
-                  <wp:posOffset>3008630</wp:posOffset>
-                </wp:positionH>
-                <wp:positionV relativeFrom="paragraph">
-                  <wp:posOffset>2905593</wp:posOffset>
-                </wp:positionV>
-                <wp:extent cx="1572126" cy="1680410"/>
-                <wp:effectExtent l="38100" t="38100" r="28575" b="34290"/>
-                <wp:wrapNone/>
-                <wp:docPr id="2" name="מחבר חץ ישר 2"/>
-                <wp:cNvGraphicFramePr/>
-                <a:graphic xmlns:a="http://schemas.openxmlformats.org/drawingml/2006/main">
-                  <a:graphicData uri="http://schemas.microsoft.com/office/word/2010/wordprocessingShape">
-                    <wps:wsp>
-                      <wps:cNvCnPr/>
-                      <wps:spPr>
-                        <a:xfrm flipH="1" flipV="1">
-                          <a:off x="0" y="0"/>
-                          <a:ext cx="1572126" cy="1680410"/>
-                        </a:xfrm>
-                        <a:prstGeom prst="straightConnector1">
-                          <a:avLst/>
-                        </a:prstGeom>
-                        <a:ln>
-                          <a:tailEnd type="triangle"/>
-                        </a:ln>
-                      </wps:spPr>
-                      <wps:style>
-                        <a:lnRef idx="1">
-                          <a:schemeClr val="accent1"/>
-                        </a:lnRef>
-                        <a:fillRef idx="0">
-                          <a:schemeClr val="accent1"/>
-                        </a:fillRef>
-                        <a:effectRef idx="0">
-                          <a:schemeClr val="accent1"/>
-                        </a:effectRef>
-                        <a:fontRef idx="minor">
-                          <a:schemeClr val="tx1"/>
-                        </a:fontRef>
-                      </wps:style>
-                      <wps:bodyPr/>
-                    </wps:wsp>
-                  </a:graphicData>
-                </a:graphic>
-              </wp:anchor>
-            </w:drawing>
-          </mc:Choice>
-          <mc:Fallback>
-            <w:pict>
-              <v:shapetype w14:anchorId="207F901A" id="_x0000_t32" coordsize="21600,21600" o:spt="32" o:oned="t" path="m,l21600,21600e" filled="f">
-                <v:path arrowok="t" fillok="f" o:connecttype="none"/>
-                <o:lock v:ext="edit" shapetype="t"/>
-              </v:shapetype>
-              <v:shape id="מחבר חץ ישר 2" o:spid="_x0000_s1026" type="#_x0000_t32" style="position:absolute;left:0;text-align:left;margin-left:236.9pt;margin-top:228.8pt;width:123.8pt;height:132.3pt;flip:x y;z-index:251659264;visibility:visible;mso-wrap-style:square;mso-wrap-distance-left:9pt;mso-wrap-distance-top:0;mso-wrap-distance-right:9pt;mso-wrap-distance-bottom:0;mso-position-horizontal:absolute;mso-position-horizontal-relative:text;mso-position-vertical:absolute;mso-position-vertical-relative:text" o:gfxdata="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" strokecolor="#5b9bd5 [3204]" strokeweight=".5pt">
-                <v:stroke endarrow="block" joinstyle="miter"/>
-              </v:shape>
-            </w:pict>
-          </mc:Fallback>
-        </mc:AlternateContent>
-      </w:r>
-      <w:r>
-        <w:rPr>
-          <w:noProof/>
-          <w:lang w:val="en-GB" w:eastAsia="en-GB" w:bidi="ar-SA"/>
-        </w:rPr>
         <w:drawing>
-          <wp:inline distT="0" distB="0" distL="0" distR="0" wp14:anchorId="74FAE745" wp14:editId="3D7306A9">
-            <wp:extent cx="5221705" cy="4481842"/>
+          <wp:anchor distT="0" distB="0" distL="114300" distR="114300" simplePos="0" relativeHeight="251660288" behindDoc="0" locked="0" layoutInCell="1" allowOverlap="1" wp14:anchorId="71F5D9E5" wp14:editId="596887E4">
+            <wp:simplePos x="0" y="0"/>
+            <wp:positionH relativeFrom="margin">
+              <wp:posOffset>-61141</wp:posOffset>
+            </wp:positionH>
+            <wp:positionV relativeFrom="page">
+              <wp:posOffset>4558937</wp:posOffset>
+            </wp:positionV>
+            <wp:extent cx="5906770" cy="4820285"/>
             <wp:effectExtent l="0" t="0" r="0" b="0"/>
-            <wp:docPr id="3" name="Picture 3"/>
+            <wp:wrapTopAndBottom/>
+            <wp:docPr id="7" name="Picture 7"/>
             <wp:cNvGraphicFramePr>
               <a:graphicFrameLocks xmlns:a="http://schemas.openxmlformats.org/drawingml/2006/main" noChangeAspect="1"/>
             </wp:cNvGraphicFramePr>
@@ -11756,7 +11683,7 @@
               <a:graphicData uri="http://schemas.openxmlformats.org/drawingml/2006/picture">
                 <pic:pic xmlns:pic="http://schemas.openxmlformats.org/drawingml/2006/picture">
                   <pic:nvPicPr>
-                    <pic:cNvPr id="3" name="use case1 Diagram.png"/>
+                    <pic:cNvPr id="7" name="use case1 Diagram 2.png"/>
                     <pic:cNvPicPr/>
                   </pic:nvPicPr>
                   <pic:blipFill>
@@ -11774,7 +11701,7 @@
                   <pic:spPr>
                     <a:xfrm>
                       <a:off x="0" y="0"/>
-                      <a:ext cx="5225324" cy="4484948"/>
+                      <a:ext cx="5906770" cy="4820285"/>
                     </a:xfrm>
                     <a:prstGeom prst="rect">
                       <a:avLst/>
@@ -11783,8 +11710,11 @@
                 </pic:pic>
               </a:graphicData>
             </a:graphic>
-          </wp:inline>
+          </wp:anchor>
         </w:drawing>
+      </w:r>
+      <w:r>
+        <w:t xml:space="preserve"> Use Case</w:t>
       </w:r>
     </w:p>
     <w:p>
@@ -11793,6 +11723,13 @@
           <w:rtl/>
         </w:rPr>
       </w:pPr>
+    </w:p>
+    <w:p>
+      <w:pPr>
+        <w:rPr>
+          <w:rtl/>
+        </w:rPr>
+      </w:pPr>
       <w:r>
         <w:rPr>
           <w:rFonts w:hint="cs"/>
@@ -11814,19 +11751,6 @@
           <w:rtl/>
         </w:rPr>
         <w:t xml:space="preserve">. </w:t>
-      </w:r>
-    </w:p>
-    <w:p>
-      <w:pPr>
-        <w:rPr>
-          <w:rtl/>
-        </w:rPr>
-      </w:pPr>
-      <w:r>
-        <w:rPr>
-          <w:rtl/>
-        </w:rPr>
-        <w:br w:type="page"/>
       </w:r>
     </w:p>
     <w:p/>
@@ -13201,7 +13125,7 @@
               </wp:inline>
             </w:drawing>
           </mc:Choice>
-          <mc:Fallback xmlns:cx2="http://schemas.microsoft.com/office/drawing/2015/10/21/chartex" xmlns:cx3="http://schemas.microsoft.com/office/drawing/2016/5/9/chartex" xmlns:cx4="http://schemas.microsoft.com/office/drawing/2016/5/10/chartex" xmlns:cx5="http://schemas.microsoft.com/office/drawing/2016/5/11/chartex" xmlns:cx6="http://schemas.microsoft.com/office/drawing/2016/5/12/chartex" xmlns:cx7="http://schemas.microsoft.com/office/drawing/2016/5/13/chartex" xmlns:cx8="http://schemas.microsoft.com/office/drawing/2016/5/14/chartex" xmlns:aink="http://schemas.microsoft.com/office/drawing/2016/ink" xmlns:am3d="http://schemas.microsoft.com/office/drawing/2017/model3d" xmlns:w16cex="http://schemas.microsoft.com/office/word/2018/wordml/cex" xmlns:w16cid="http://schemas.microsoft.com/office/word/2016/wordml/cid" xmlns:w16="http://schemas.microsoft.com/office/word/2018/wordml" xmlns:cx1="http://schemas.microsoft.com/office/drawing/2015/9/8/chartex">
+          <mc:Fallback xmlns:cx1="http://schemas.microsoft.com/office/drawing/2015/9/8/chartex" xmlns:w16="http://schemas.microsoft.com/office/word/2018/wordml" xmlns:w16cid="http://schemas.microsoft.com/office/word/2016/wordml/cid" xmlns:w16cex="http://schemas.microsoft.com/office/word/2018/wordml/cex" xmlns:am3d="http://schemas.microsoft.com/office/drawing/2017/model3d" xmlns:aink="http://schemas.microsoft.com/office/drawing/2016/ink" xmlns:cx8="http://schemas.microsoft.com/office/drawing/2016/5/14/chartex" xmlns:cx7="http://schemas.microsoft.com/office/drawing/2016/5/13/chartex" xmlns:cx6="http://schemas.microsoft.com/office/drawing/2016/5/12/chartex" xmlns:cx5="http://schemas.microsoft.com/office/drawing/2016/5/11/chartex" xmlns:cx4="http://schemas.microsoft.com/office/drawing/2016/5/10/chartex" xmlns:cx3="http://schemas.microsoft.com/office/drawing/2016/5/9/chartex" xmlns:cx2="http://schemas.microsoft.com/office/drawing/2015/10/21/chartex">
             <w:pict>
               <v:group w14:anchorId="0DA9195E" id="Group 19925" o:spid="_x0000_s1026" style="width:461.85pt;height:1.45pt;mso-position-horizontal-relative:char;mso-position-vertical-relative:line" coordsize="58656,182" o:gfxdata="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">
                 <v:shape id="Shape 86087" o:spid="_x0000_s1027" style="position:absolute;width:58656;height:182;visibility:visible;mso-wrap-style:square;v-text-anchor:top" coordsize="5865622,18288" o:gfxdata="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" path="m,l5865622,r,18288l,18288,,e" fillcolor="black" stroked="f" strokeweight="0">
@@ -20372,7 +20296,7 @@
 </file>
 
 <file path=customXml/itemProps1.xml><?xml version="1.0" encoding="utf-8"?>
-<ds:datastoreItem xmlns:ds="http://schemas.openxmlformats.org/officeDocument/2006/customXml" ds:itemID="{D1BFF42F-3B50-48DB-AA80-E35FAA659144}">
+<ds:datastoreItem xmlns:ds="http://schemas.openxmlformats.org/officeDocument/2006/customXml" ds:itemID="{54C45960-750F-4BFC-AF77-4044EEA042DB}">
   <ds:schemaRefs>
     <ds:schemaRef ds:uri="http://schemas.openxmlformats.org/officeDocument/2006/bibliography"/>
   </ds:schemaRefs>

</xml_diff>